<commit_message>
Added more stuff to RPO Mission
</commit_message>
<xml_diff>
--- a/CMQA/Mission Overview/RPO Mission History.docx
+++ b/CMQA/Mission Overview/RPO Mission History.docx
@@ -30,6 +30,49 @@
         </w:rPr>
         <w:t xml:space="preserve">Rendezvous and proximity operations (RPO) missions have a long history in human spaceflight dating back to the first Gemini missions. It was not until the previous decade did interest arise in doing RPO missions with purely robotic applications. </w:t>
       </w:r>
+      <w:r>
+        <w:rPr>
+          <w:rFonts w:ascii="Times New Roman" w:hAnsi="Times New Roman" w:cs="Times New Roman"/>
+          <w:sz w:val="24"/>
+        </w:rPr>
+        <w:t>For the most part RPO missions have been solely under the purview of NASA and the military, only recently have private companies and universities</w:t>
+      </w:r>
+      <w:r>
+        <w:rPr>
+          <w:rFonts w:ascii="Times New Roman" w:hAnsi="Times New Roman" w:cs="Times New Roman"/>
+          <w:sz w:val="24"/>
+        </w:rPr>
+        <w:t xml:space="preserve"> made in</w:t>
+      </w:r>
+      <w:r>
+        <w:rPr>
+          <w:rFonts w:ascii="Times New Roman" w:hAnsi="Times New Roman" w:cs="Times New Roman"/>
+          <w:sz w:val="24"/>
+        </w:rPr>
+        <w:t xml:space="preserve">roads </w:t>
+      </w:r>
+      <w:r>
+        <w:rPr>
+          <w:rFonts w:ascii="Times New Roman" w:hAnsi="Times New Roman" w:cs="Times New Roman"/>
+          <w:sz w:val="24"/>
+        </w:rPr>
+        <w:t>in this area. Each mission has taken a different approach to RPO and has ranged from small CubeSats to massive multi-million dollar satellites. The successes and failures of these missions helped drive the constraints in the RASCAL Mission</w:t>
+      </w:r>
+      <w:r>
+        <w:rPr>
+          <w:rFonts w:ascii="Times New Roman" w:hAnsi="Times New Roman" w:cs="Times New Roman"/>
+          <w:sz w:val="24"/>
+        </w:rPr>
+        <w:t>.</w:t>
+      </w:r>
+    </w:p>
+    <w:p>
+      <w:pPr>
+        <w:rPr>
+          <w:rFonts w:ascii="Times New Roman" w:hAnsi="Times New Roman" w:cs="Times New Roman"/>
+          <w:sz w:val="24"/>
+        </w:rPr>
+      </w:pPr>
       <w:bookmarkStart w:id="0" w:name="_GoBack"/>
       <w:bookmarkEnd w:id="0"/>
     </w:p>

</xml_diff>